<commit_message>
#325 - Design Doc update.
</commit_message>
<xml_diff>
--- a/design/Design Specification - Capture - July2015 GH325 Rate Restrictions - Determine how to program around errors (CR 14087).docx
+++ b/design/Design Specification - Capture - July2015 GH325 Rate Restrictions - Determine how to program around errors (CR 14087).docx
@@ -1014,14 +1014,12 @@
                                 <w:rFonts w:ascii="Arial" w:hAnsi="Arial" w:cs="Arial"/>
                               </w:rPr>
                             </w:pPr>
-                            <w:proofErr w:type="gramStart"/>
                             <w:r>
                               <w:rPr>
                                 <w:rFonts w:ascii="Arial" w:hAnsi="Arial" w:cs="Arial"/>
                               </w:rPr>
                               <w:t>© Copyright 2012, Republic Services Inc. - All rights reserved.</w:t>
                             </w:r>
-                            <w:proofErr w:type="gramEnd"/>
                           </w:p>
                           <w:p>
                             <w:pPr>
@@ -1777,8 +1775,6 @@
         </w:rPr>
         <w:tab/>
       </w:r>
-      <w:bookmarkStart w:id="0" w:name="_GoBack"/>
-      <w:bookmarkEnd w:id="0"/>
       <w:r>
         <w:rPr>
           <w:rFonts w:asciiTheme="minorHAnsi" w:hAnsiTheme="minorHAnsi"/>
@@ -2006,12 +2002,12 @@
         </w:rPr>
         <w:fldChar w:fldCharType="end"/>
       </w:r>
-      <w:bookmarkStart w:id="1" w:name="_Toc314721060"/>
-      <w:bookmarkStart w:id="2" w:name="_Toc314721188"/>
-      <w:bookmarkStart w:id="3" w:name="_Toc314721491"/>
-      <w:bookmarkStart w:id="4" w:name="_Toc314823104"/>
-      <w:bookmarkStart w:id="5" w:name="_Toc314827285"/>
-      <w:bookmarkStart w:id="6" w:name="_Toc420970829"/>
+      <w:bookmarkStart w:id="0" w:name="_Toc314721060"/>
+      <w:bookmarkStart w:id="1" w:name="_Toc314721188"/>
+      <w:bookmarkStart w:id="2" w:name="_Toc314721491"/>
+      <w:bookmarkStart w:id="3" w:name="_Toc314823104"/>
+      <w:bookmarkStart w:id="4" w:name="_Toc314827285"/>
+      <w:bookmarkStart w:id="5" w:name="_Toc420970829"/>
       <w:r>
         <w:rPr>
           <w:rFonts w:asciiTheme="minorHAnsi" w:hAnsiTheme="minorHAnsi"/>
@@ -2028,13 +2024,13 @@
           <w:rFonts w:asciiTheme="minorHAnsi" w:hAnsiTheme="minorHAnsi"/>
         </w:rPr>
       </w:pPr>
-      <w:bookmarkStart w:id="7" w:name="_Toc410897118"/>
+      <w:bookmarkStart w:id="6" w:name="_Toc410897118"/>
+      <w:bookmarkEnd w:id="0"/>
       <w:bookmarkEnd w:id="1"/>
       <w:bookmarkEnd w:id="2"/>
       <w:bookmarkEnd w:id="3"/>
       <w:bookmarkEnd w:id="4"/>
       <w:bookmarkEnd w:id="5"/>
-      <w:bookmarkEnd w:id="6"/>
       <w:r>
         <w:rPr>
           <w:rFonts w:asciiTheme="minorHAnsi" w:hAnsiTheme="minorHAnsi"/>
@@ -2042,7 +2038,7 @@
         <w:lastRenderedPageBreak/>
         <w:t>Business Requirements</w:t>
       </w:r>
-      <w:bookmarkEnd w:id="7"/>
+      <w:bookmarkEnd w:id="6"/>
     </w:p>
     <w:p>
       <w:pPr>
@@ -2052,83 +2048,83 @@
           <w:rFonts w:asciiTheme="minorHAnsi" w:hAnsiTheme="minorHAnsi"/>
         </w:rPr>
       </w:pPr>
-      <w:bookmarkStart w:id="8" w:name="_Toc342757859"/>
-      <w:bookmarkStart w:id="9" w:name="_Toc346297767"/>
-      <w:bookmarkStart w:id="10" w:name="_Toc404134497"/>
-      <w:bookmarkStart w:id="11" w:name="_Toc410897119"/>
+      <w:bookmarkStart w:id="7" w:name="_Toc342757859"/>
+      <w:bookmarkStart w:id="8" w:name="_Toc346297767"/>
+      <w:bookmarkStart w:id="9" w:name="_Toc404134497"/>
+      <w:bookmarkStart w:id="10" w:name="_Toc410897119"/>
       <w:r>
         <w:rPr>
           <w:rFonts w:asciiTheme="minorHAnsi" w:hAnsiTheme="minorHAnsi"/>
         </w:rPr>
         <w:t xml:space="preserve">Purpose of the </w:t>
       </w:r>
+      <w:bookmarkEnd w:id="7"/>
       <w:bookmarkEnd w:id="8"/>
       <w:bookmarkEnd w:id="9"/>
+      <w:r>
+        <w:rPr>
+          <w:rFonts w:asciiTheme="minorHAnsi" w:hAnsiTheme="minorHAnsi"/>
+        </w:rPr>
+        <w:t>Design Specification</w:t>
+      </w:r>
       <w:bookmarkEnd w:id="10"/>
-      <w:r>
-        <w:rPr>
-          <w:rFonts w:asciiTheme="minorHAnsi" w:hAnsiTheme="minorHAnsi"/>
-        </w:rPr>
-        <w:t>Design Specification</w:t>
+    </w:p>
+    <w:p>
+      <w:pPr>
+        <w:pStyle w:val="BodyText"/>
+        <w:rPr>
+          <w:rFonts w:asciiTheme="minorHAnsi" w:hAnsiTheme="minorHAnsi"/>
+        </w:rPr>
+      </w:pPr>
+      <w:r>
+        <w:rPr>
+          <w:rFonts w:asciiTheme="minorHAnsi" w:hAnsiTheme="minorHAnsi"/>
+        </w:rPr>
+        <w:t xml:space="preserve">This document highlights items to be </w:t>
+      </w:r>
+      <w:r>
+        <w:rPr>
+          <w:rFonts w:asciiTheme="minorHAnsi" w:hAnsiTheme="minorHAnsi"/>
+        </w:rPr>
+        <w:t>fixed and implemented</w:t>
+      </w:r>
+      <w:r>
+        <w:rPr>
+          <w:rFonts w:asciiTheme="minorHAnsi" w:hAnsiTheme="minorHAnsi"/>
+        </w:rPr>
+        <w:t xml:space="preserve"> </w:t>
+      </w:r>
+      <w:r>
+        <w:rPr>
+          <w:rFonts w:asciiTheme="minorHAnsi" w:hAnsiTheme="minorHAnsi"/>
+        </w:rPr>
+        <w:t>for the titled release</w:t>
+      </w:r>
+      <w:r>
+        <w:rPr>
+          <w:rFonts w:asciiTheme="minorHAnsi" w:hAnsiTheme="minorHAnsi"/>
+        </w:rPr>
+        <w:t xml:space="preserve">.  </w:t>
+      </w:r>
+    </w:p>
+    <w:p>
+      <w:pPr>
+        <w:pStyle w:val="Heading3"/>
+        <w:rPr>
+          <w:rFonts w:asciiTheme="minorHAnsi" w:hAnsiTheme="minorHAnsi"/>
+        </w:rPr>
+      </w:pPr>
+      <w:bookmarkStart w:id="11" w:name="_Toc410897120"/>
+      <w:bookmarkStart w:id="12" w:name="_Toc342757861"/>
+      <w:bookmarkStart w:id="13" w:name="_Toc346297769"/>
+      <w:bookmarkStart w:id="14" w:name="_Toc404134499"/>
+      <w:r>
+        <w:rPr>
+          <w:rFonts w:asciiTheme="minorHAnsi" w:hAnsiTheme="minorHAnsi"/>
+        </w:rPr>
+        <w:t>Bug list for current release</w:t>
       </w:r>
       <w:bookmarkEnd w:id="11"/>
-    </w:p>
-    <w:p>
-      <w:pPr>
-        <w:pStyle w:val="BodyText"/>
-        <w:rPr>
-          <w:rFonts w:asciiTheme="minorHAnsi" w:hAnsiTheme="minorHAnsi"/>
-        </w:rPr>
-      </w:pPr>
-      <w:r>
-        <w:rPr>
-          <w:rFonts w:asciiTheme="minorHAnsi" w:hAnsiTheme="minorHAnsi"/>
-        </w:rPr>
-        <w:t xml:space="preserve">This document highlights items to be </w:t>
-      </w:r>
-      <w:r>
-        <w:rPr>
-          <w:rFonts w:asciiTheme="minorHAnsi" w:hAnsiTheme="minorHAnsi"/>
-        </w:rPr>
-        <w:t>fixed and implemented</w:t>
-      </w:r>
-      <w:r>
-        <w:rPr>
-          <w:rFonts w:asciiTheme="minorHAnsi" w:hAnsiTheme="minorHAnsi"/>
-        </w:rPr>
-        <w:t xml:space="preserve"> </w:t>
-      </w:r>
-      <w:r>
-        <w:rPr>
-          <w:rFonts w:asciiTheme="minorHAnsi" w:hAnsiTheme="minorHAnsi"/>
-        </w:rPr>
-        <w:t>for the titled release</w:t>
-      </w:r>
-      <w:r>
-        <w:rPr>
-          <w:rFonts w:asciiTheme="minorHAnsi" w:hAnsiTheme="minorHAnsi"/>
-        </w:rPr>
-        <w:t xml:space="preserve">.  </w:t>
-      </w:r>
-    </w:p>
-    <w:p>
-      <w:pPr>
-        <w:pStyle w:val="Heading3"/>
-        <w:rPr>
-          <w:rFonts w:asciiTheme="minorHAnsi" w:hAnsiTheme="minorHAnsi"/>
-        </w:rPr>
-      </w:pPr>
-      <w:bookmarkStart w:id="12" w:name="_Toc410897120"/>
-      <w:bookmarkStart w:id="13" w:name="_Toc342757861"/>
-      <w:bookmarkStart w:id="14" w:name="_Toc346297769"/>
-      <w:bookmarkStart w:id="15" w:name="_Toc404134499"/>
-      <w:r>
-        <w:rPr>
-          <w:rFonts w:asciiTheme="minorHAnsi" w:hAnsiTheme="minorHAnsi"/>
-        </w:rPr>
-        <w:t>Bug list for current release</w:t>
-      </w:r>
-      <w:bookmarkEnd w:id="12"/>
     </w:p>
     <w:p>
       <w:pPr>
@@ -2175,19 +2171,11 @@
                 <w:rFonts w:asciiTheme="minorHAnsi" w:hAnsiTheme="minorHAnsi"/>
               </w:rPr>
             </w:pPr>
-            <w:proofErr w:type="spellStart"/>
             <w:r>
               <w:rPr>
                 <w:rFonts w:asciiTheme="minorHAnsi" w:hAnsiTheme="minorHAnsi"/>
               </w:rPr>
-              <w:t>GitHub</w:t>
-            </w:r>
-            <w:proofErr w:type="spellEnd"/>
-            <w:r>
-              <w:rPr>
-                <w:rFonts w:asciiTheme="minorHAnsi" w:hAnsiTheme="minorHAnsi"/>
-              </w:rPr>
-              <w:t xml:space="preserve"> Item</w:t>
+              <w:t>GitHub Item</w:t>
             </w:r>
           </w:p>
           <w:p>
@@ -2309,12 +2297,12 @@
           <w:rFonts w:asciiTheme="minorHAnsi" w:hAnsiTheme="minorHAnsi"/>
         </w:rPr>
       </w:pPr>
-      <w:bookmarkStart w:id="16" w:name="_Toc342757862"/>
-      <w:bookmarkStart w:id="17" w:name="_Toc346297770"/>
-      <w:bookmarkStart w:id="18" w:name="_Toc404134500"/>
+      <w:bookmarkStart w:id="15" w:name="_Toc342757862"/>
+      <w:bookmarkStart w:id="16" w:name="_Toc346297770"/>
+      <w:bookmarkStart w:id="17" w:name="_Toc404134500"/>
+      <w:bookmarkEnd w:id="12"/>
       <w:bookmarkEnd w:id="13"/>
       <w:bookmarkEnd w:id="14"/>
-      <w:bookmarkEnd w:id="15"/>
     </w:p>
     <w:p>
       <w:pPr>
@@ -2331,8 +2319,8 @@
           <w:rFonts w:asciiTheme="minorHAnsi" w:hAnsiTheme="minorHAnsi"/>
         </w:rPr>
       </w:pPr>
-      <w:bookmarkStart w:id="19" w:name="_Toc379450809"/>
-      <w:bookmarkStart w:id="20" w:name="_Toc410897121"/>
+      <w:bookmarkStart w:id="18" w:name="_Toc379450809"/>
+      <w:bookmarkStart w:id="19" w:name="_Toc410897121"/>
       <w:r>
         <w:rPr>
           <w:rFonts w:asciiTheme="minorHAnsi" w:hAnsiTheme="minorHAnsi"/>
@@ -2345,8 +2333,8 @@
         </w:rPr>
         <w:t>Assumptions</w:t>
       </w:r>
+      <w:bookmarkEnd w:id="18"/>
       <w:bookmarkEnd w:id="19"/>
-      <w:bookmarkEnd w:id="20"/>
       <w:r>
         <w:rPr>
           <w:rFonts w:asciiTheme="minorHAnsi" w:hAnsiTheme="minorHAnsi"/>
@@ -2365,21 +2353,7 @@
         <w:rPr>
           <w:rFonts w:asciiTheme="minorHAnsi" w:hAnsiTheme="minorHAnsi"/>
         </w:rPr>
-        <w:t xml:space="preserve">Since the text boxes for “After year 1” and so on in “Customer Rate Restriction” are free flow text boxes without any validation on them i.e. a rep can put in anything in them which is why data flowing to </w:t>
-      </w:r>
-      <w:proofErr w:type="spellStart"/>
-      <w:r>
-        <w:rPr>
-          <w:rFonts w:asciiTheme="minorHAnsi" w:hAnsiTheme="minorHAnsi"/>
-        </w:rPr>
-        <w:t>infopro</w:t>
-      </w:r>
-      <w:proofErr w:type="spellEnd"/>
-      <w:r>
-        <w:rPr>
-          <w:rFonts w:asciiTheme="minorHAnsi" w:hAnsiTheme="minorHAnsi"/>
-        </w:rPr>
-        <w:t xml:space="preserve"> is not consistent.</w:t>
+        <w:t>Since the text boxes for “After year 1” and so on in “Customer Rate Restriction” are free flow text boxes without any validation on them i.e. a rep can put in anything in them which is why data flowing to infopro is not consistent.</w:t>
       </w:r>
     </w:p>
     <w:p>
@@ -2437,14 +2411,14 @@
           <w:rFonts w:asciiTheme="minorHAnsi" w:hAnsiTheme="minorHAnsi"/>
         </w:rPr>
       </w:pPr>
-      <w:bookmarkStart w:id="21" w:name="_Toc410897122"/>
+      <w:bookmarkStart w:id="20" w:name="_Toc410897122"/>
       <w:r>
         <w:rPr>
           <w:rFonts w:asciiTheme="minorHAnsi" w:hAnsiTheme="minorHAnsi"/>
         </w:rPr>
         <w:t>Design</w:t>
       </w:r>
-      <w:bookmarkEnd w:id="21"/>
+      <w:bookmarkEnd w:id="20"/>
     </w:p>
     <w:p>
       <w:pPr>
@@ -2515,48 +2489,22 @@
         <w:pStyle w:val="NoSpacing"/>
       </w:pPr>
       <w:r>
-        <w:t xml:space="preserve">To resolve the Issue mentioned above, a validation rule is to be created to validate and throw an error if the value put in the text boxes is a “Float” </w:t>
-      </w:r>
-      <w:proofErr w:type="spellStart"/>
-      <w:r>
-        <w:t>upto</w:t>
-      </w:r>
-      <w:proofErr w:type="spellEnd"/>
-      <w:r>
-        <w:t xml:space="preserve"> 2 decimal places. </w:t>
-      </w:r>
-      <w:proofErr w:type="gramStart"/>
-      <w:r>
-        <w:t xml:space="preserve">Since the proposed change will not allow reps to enter the word “CPI” in these text boxes anymore which is why we will be creating a new Boolean variable </w:t>
-      </w:r>
-      <w:r>
-        <w:t>“</w:t>
-      </w:r>
-      <w:proofErr w:type="spellStart"/>
-      <w:r>
-        <w:t>CPI_boolean_quote</w:t>
-      </w:r>
-      <w:proofErr w:type="spellEnd"/>
-      <w:r>
-        <w:t xml:space="preserve">” </w:t>
-      </w:r>
-      <w:r>
-        <w:t>interfaced as a check box to allow reps to select or not select it.</w:t>
-      </w:r>
-      <w:proofErr w:type="gramEnd"/>
-      <w:r>
-        <w:t xml:space="preserve"> Now when we choose a rate restriction to be “CPI” then the text boxes which takes the percentages becomes hidden. Also, the new CPI Boolean variable is added to the already existing constrain, validation and hiding rules. Also, </w:t>
-      </w:r>
-      <w:proofErr w:type="gramStart"/>
-      <w:r>
-        <w:t xml:space="preserve">changes to the </w:t>
-      </w:r>
-      <w:r>
-        <w:t>“year1RatePrint_quote” and so on has</w:t>
-      </w:r>
-      <w:proofErr w:type="gramEnd"/>
-      <w:r>
-        <w:t xml:space="preserve"> to be made in “Set Rate Restriction” for it to be updated as per new logic for CSA printing.</w:t>
+        <w:t xml:space="preserve">To resolve the Issue mentioned above, a validation rule is to be created to validate and throw an error if the value put in the text boxes is </w:t>
+      </w:r>
+      <w:r>
+        <w:t xml:space="preserve">not </w:t>
+      </w:r>
+      <w:r>
+        <w:t>a “Float” upto 2 decimal places</w:t>
+      </w:r>
+      <w:r>
+        <w:t xml:space="preserve"> or the word “CPI”</w:t>
+      </w:r>
+      <w:r>
+        <w:t>.</w:t>
+      </w:r>
+      <w:r>
+        <w:t xml:space="preserve"> Also, the “Rate Firm until” string ends with a date and that date needs to be updated based on the values in the “After Year” text boxes.</w:t>
       </w:r>
     </w:p>
     <w:p>
@@ -2632,6 +2580,124 @@
         </w:rPr>
         <w:br/>
       </w:r>
+      <w:r>
+        <w:rPr>
+          <w:rFonts w:asciiTheme="minorHAnsi" w:hAnsiTheme="minorHAnsi"/>
+        </w:rPr>
+        <w:tab/>
+      </w:r>
+      <w:r>
+        <w:rPr>
+          <w:rFonts w:asciiTheme="minorHAnsi" w:hAnsiTheme="minorHAnsi"/>
+        </w:rPr>
+        <w:tab/>
+      </w:r>
+      <w:r>
+        <w:rPr>
+          <w:noProof/>
+        </w:rPr>
+        <w:drawing>
+          <wp:inline distT="0" distB="0" distL="0" distR="0" wp14:anchorId="12D3B584" wp14:editId="6AB23ADA">
+            <wp:extent cx="5715000" cy="3956538"/>
+            <wp:effectExtent l="0" t="0" r="0" b="6350"/>
+            <wp:docPr id="3" name="Picture 3"/>
+            <wp:cNvGraphicFramePr>
+              <a:graphicFrameLocks xmlns:a="http://schemas.openxmlformats.org/drawingml/2006/main" noChangeAspect="1"/>
+            </wp:cNvGraphicFramePr>
+            <a:graphic xmlns:a="http://schemas.openxmlformats.org/drawingml/2006/main">
+              <a:graphicData uri="http://schemas.openxmlformats.org/drawingml/2006/picture">
+                <pic:pic xmlns:pic="http://schemas.openxmlformats.org/drawingml/2006/picture">
+                  <pic:nvPicPr>
+                    <pic:cNvPr id="0" name=""/>
+                    <pic:cNvPicPr/>
+                  </pic:nvPicPr>
+                  <pic:blipFill>
+                    <a:blip r:embed="rId18"/>
+                    <a:stretch>
+                      <a:fillRect/>
+                    </a:stretch>
+                  </pic:blipFill>
+                  <pic:spPr>
+                    <a:xfrm>
+                      <a:off x="0" y="0"/>
+                      <a:ext cx="5715000" cy="3956538"/>
+                    </a:xfrm>
+                    <a:prstGeom prst="rect">
+                      <a:avLst/>
+                    </a:prstGeom>
+                  </pic:spPr>
+                </pic:pic>
+              </a:graphicData>
+            </a:graphic>
+          </wp:inline>
+        </w:drawing>
+      </w:r>
+    </w:p>
+    <w:p>
+      <w:pPr>
+        <w:pStyle w:val="NormalWeb"/>
+        <w:shd w:val="clear" w:color="auto" w:fill="FFFFFF"/>
+        <w:spacing w:before="0" w:beforeAutospacing="0" w:line="336" w:lineRule="atLeast"/>
+        <w:ind w:left="-1170" w:firstLine="90"/>
+        <w:rPr>
+          <w:rFonts w:asciiTheme="minorHAnsi" w:hAnsiTheme="minorHAnsi"/>
+        </w:rPr>
+      </w:pPr>
+      <w:r>
+        <w:rPr>
+          <w:rFonts w:asciiTheme="minorHAnsi" w:hAnsiTheme="minorHAnsi"/>
+        </w:rPr>
+        <w:lastRenderedPageBreak/>
+        <w:tab/>
+      </w:r>
+      <w:r>
+        <w:rPr>
+          <w:rFonts w:asciiTheme="minorHAnsi" w:hAnsiTheme="minorHAnsi"/>
+        </w:rPr>
+        <w:tab/>
+      </w:r>
+      <w:bookmarkStart w:id="21" w:name="_GoBack"/>
+      <w:r>
+        <w:rPr>
+          <w:noProof/>
+        </w:rPr>
+        <w:drawing>
+          <wp:inline distT="0" distB="0" distL="0" distR="0" wp14:anchorId="1C20D821" wp14:editId="107A3F8A">
+            <wp:extent cx="5715000" cy="2736606"/>
+            <wp:effectExtent l="0" t="0" r="0" b="6985"/>
+            <wp:docPr id="5" name="Picture 5"/>
+            <wp:cNvGraphicFramePr>
+              <a:graphicFrameLocks xmlns:a="http://schemas.openxmlformats.org/drawingml/2006/main" noChangeAspect="1"/>
+            </wp:cNvGraphicFramePr>
+            <a:graphic xmlns:a="http://schemas.openxmlformats.org/drawingml/2006/main">
+              <a:graphicData uri="http://schemas.openxmlformats.org/drawingml/2006/picture">
+                <pic:pic xmlns:pic="http://schemas.openxmlformats.org/drawingml/2006/picture">
+                  <pic:nvPicPr>
+                    <pic:cNvPr id="0" name=""/>
+                    <pic:cNvPicPr/>
+                  </pic:nvPicPr>
+                  <pic:blipFill>
+                    <a:blip r:embed="rId19"/>
+                    <a:stretch>
+                      <a:fillRect/>
+                    </a:stretch>
+                  </pic:blipFill>
+                  <pic:spPr>
+                    <a:xfrm>
+                      <a:off x="0" y="0"/>
+                      <a:ext cx="5715000" cy="2736606"/>
+                    </a:xfrm>
+                    <a:prstGeom prst="rect">
+                      <a:avLst/>
+                    </a:prstGeom>
+                  </pic:spPr>
+                </pic:pic>
+              </a:graphicData>
+            </a:graphic>
+          </wp:inline>
+        </w:drawing>
+      </w:r>
+      <w:bookmarkEnd w:id="21"/>
     </w:p>
     <w:p>
       <w:pPr>
@@ -2678,7 +2744,7 @@
           <w:sz w:val="22"/>
           <w:szCs w:val="22"/>
         </w:rPr>
-        <w:t xml:space="preserve">New variables </w:t>
+        <w:t>No n</w:t>
       </w:r>
       <w:r>
         <w:rPr>
@@ -2686,7 +2752,7 @@
           <w:sz w:val="22"/>
           <w:szCs w:val="22"/>
         </w:rPr>
-        <w:t xml:space="preserve">(below) </w:t>
+        <w:t xml:space="preserve">ew variables </w:t>
       </w:r>
       <w:r>
         <w:rPr>
@@ -2694,7 +2760,7 @@
           <w:sz w:val="22"/>
           <w:szCs w:val="22"/>
         </w:rPr>
-        <w:t>will affect InfoPro AAE process</w:t>
+        <w:t>are created, hence this fix</w:t>
       </w:r>
       <w:r>
         <w:rPr>
@@ -2702,29 +2768,39 @@
           <w:sz w:val="22"/>
           <w:szCs w:val="22"/>
         </w:rPr>
-        <w:t>.</w:t>
-      </w:r>
-    </w:p>
-    <w:p>
-      <w:pPr>
-        <w:pStyle w:val="NoSpacing"/>
-        <w:numPr>
-          <w:ilvl w:val="0"/>
-          <w:numId w:val="29"/>
-        </w:numPr>
-        <w:ind w:left="990"/>
-        <w:rPr>
+        <w:t xml:space="preserve"> </w:t>
+      </w:r>
+      <w:r>
+        <w:rPr>
+          <w:rFonts w:asciiTheme="minorHAnsi" w:hAnsiTheme="minorHAnsi"/>
           <w:sz w:val="22"/>
           <w:szCs w:val="22"/>
         </w:rPr>
-      </w:pPr>
-      <w:proofErr w:type="spellStart"/>
-      <w:r>
-        <w:t>CPI_boolean_quote</w:t>
-      </w:r>
-      <w:proofErr w:type="spellEnd"/>
-      <w:r>
-        <w:t xml:space="preserve"> </w:t>
+        <w:t>will</w:t>
+      </w:r>
+      <w:r>
+        <w:rPr>
+          <w:rFonts w:asciiTheme="minorHAnsi" w:hAnsiTheme="minorHAnsi"/>
+          <w:sz w:val="22"/>
+          <w:szCs w:val="22"/>
+        </w:rPr>
+        <w:t xml:space="preserve"> not</w:t>
+      </w:r>
+      <w:r>
+        <w:rPr>
+          <w:rFonts w:asciiTheme="minorHAnsi" w:hAnsiTheme="minorHAnsi"/>
+          <w:sz w:val="22"/>
+          <w:szCs w:val="22"/>
+        </w:rPr>
+        <w:t xml:space="preserve"> affect InfoPro AAE process</w:t>
+      </w:r>
+      <w:r>
+        <w:rPr>
+          <w:rFonts w:asciiTheme="minorHAnsi" w:hAnsiTheme="minorHAnsi"/>
+          <w:sz w:val="22"/>
+          <w:szCs w:val="22"/>
+        </w:rPr>
+        <w:t>.</w:t>
       </w:r>
     </w:p>
     <w:p>
@@ -2733,16 +2809,10 @@
         <w:ind w:left="432"/>
       </w:pPr>
       <w:r>
-        <w:t>Now the status of CPI or not is to be flown through the attribute mentioned above.</w:t>
-      </w:r>
-    </w:p>
-    <w:p>
-      <w:pPr>
-        <w:pStyle w:val="NoSpacing"/>
-        <w:ind w:left="432"/>
-      </w:pPr>
-      <w:r>
-        <w:t>Also, the text boxes taking the %ages for each year can take first 6 characters and truncate rest.</w:t>
+        <w:t>Now,</w:t>
+      </w:r>
+      <w:r>
+        <w:t xml:space="preserve"> the text boxes taking the %ages for each year can take first 6 characters and truncate rest.</w:t>
       </w:r>
     </w:p>
     <w:p>
@@ -2843,9 +2913,9 @@
         <w:t xml:space="preserve"> </w:t>
       </w:r>
     </w:p>
+    <w:bookmarkEnd w:id="15"/>
     <w:bookmarkEnd w:id="16"/>
     <w:bookmarkEnd w:id="17"/>
-    <w:bookmarkEnd w:id="18"/>
     <w:p>
       <w:pPr>
         <w:rPr>
@@ -2871,8 +2941,8 @@
       </w:pPr>
     </w:p>
     <w:sectPr>
-      <w:headerReference w:type="default" r:id="rId18"/>
-      <w:footerReference w:type="default" r:id="rId19"/>
+      <w:headerReference w:type="default" r:id="rId20"/>
+      <w:footerReference w:type="default" r:id="rId21"/>
       <w:pgSz w:w="12240" w:h="15840" w:code="1"/>
       <w:pgMar w:top="1440" w:right="1440" w:bottom="1440" w:left="1800" w:header="720" w:footer="720" w:gutter="0"/>
       <w:pgNumType w:start="4"/>
@@ -3061,7 +3131,7 @@
       <w:rPr>
         <w:noProof/>
       </w:rPr>
-      <w:t>5/19/2015 9:14:29 AM</w:t>
+      <w:t>5/28/2015 9:10:37 AM</w:t>
     </w:r>
     <w:r>
       <w:rPr>
@@ -3124,7 +3194,7 @@
         <w:sz w:val="16"/>
         <w:szCs w:val="16"/>
       </w:rPr>
-      <w:t>5</w:t>
+      <w:t>8</w:t>
     </w:r>
     <w:r>
       <w:rPr>
@@ -8616,6 +8686,21 @@
 </file>
 
 <file path=customXml/item1.xml><?xml version="1.0" encoding="utf-8"?>
+<p:properties xmlns:p="http://schemas.microsoft.com/office/2006/metadata/properties" xmlns:xsi="http://www.w3.org/2001/XMLSchema-instance">
+  <documentManagement/>
+</p:properties>
+</file>
+
+<file path=customXml/item2.xml><?xml version="1.0" encoding="utf-8"?>
+<?mso-contentType ?>
+<FormTemplates xmlns="http://schemas.microsoft.com/sharepoint/v3/contenttype/forms">
+  <Display>DocumentLibraryForm</Display>
+  <Edit>DocumentLibraryForm</Edit>
+  <New>DocumentLibraryForm</New>
+</FormTemplates>
+</file>
+
+<file path=customXml/item3.xml><?xml version="1.0" encoding="utf-8"?>
 <ct:contentTypeSchema xmlns:ct="http://schemas.microsoft.com/office/2006/metadata/contentType" xmlns:ma="http://schemas.microsoft.com/office/2006/metadata/properties/metaAttributes" ct:_="" ma:_="" ma:contentTypeName="Document" ma:contentTypeID="0x01010007B1D441ADEC8642ABD94220A12323FC" ma:contentTypeVersion="0" ma:contentTypeDescription="Create a new document." ma:contentTypeScope="" ma:versionID="004e9817178017d7dbe120b842248b7f">
   <xsd:schema xmlns:xsd="http://www.w3.org/2001/XMLSchema" xmlns:xs="http://www.w3.org/2001/XMLSchema" xmlns:p="http://schemas.microsoft.com/office/2006/metadata/properties" targetNamespace="http://schemas.microsoft.com/office/2006/metadata/properties" ma:root="true" ma:fieldsID="c64490b4aec6201516c3a874156f37b2">
     <xsd:element name="properties">
@@ -8729,26 +8814,27 @@
 </ct:contentTypeSchema>
 </file>
 
-<file path=customXml/item2.xml><?xml version="1.0" encoding="utf-8"?>
-<?mso-contentType ?>
-<FormTemplates xmlns="http://schemas.microsoft.com/sharepoint/v3/contenttype/forms">
-  <Display>DocumentLibraryForm</Display>
-  <Edit>DocumentLibraryForm</Edit>
-  <New>DocumentLibraryForm</New>
-</FormTemplates>
-</file>
-
-<file path=customXml/item3.xml><?xml version="1.0" encoding="utf-8"?>
-<p:properties xmlns:p="http://schemas.microsoft.com/office/2006/metadata/properties" xmlns:xsi="http://www.w3.org/2001/XMLSchema-instance">
-  <documentManagement/>
-</p:properties>
-</file>
-
 <file path=customXml/item4.xml><?xml version="1.0" encoding="utf-8"?>
 <b:Sources xmlns:b="http://schemas.openxmlformats.org/officeDocument/2006/bibliography" xmlns="http://schemas.openxmlformats.org/officeDocument/2006/bibliography" SelectedStyle="\APA.XSL" StyleName="APA"/>
 </file>
 
 <file path=customXml/itemProps1.xml><?xml version="1.0" encoding="utf-8"?>
+<ds:datastoreItem xmlns:ds="http://schemas.openxmlformats.org/officeDocument/2006/customXml" ds:itemID="{E5265DE5-3E8E-4120-8280-8EC419E03148}">
+  <ds:schemaRefs>
+    <ds:schemaRef ds:uri="http://schemas.microsoft.com/office/2006/metadata/properties"/>
+  </ds:schemaRefs>
+</ds:datastoreItem>
+</file>
+
+<file path=customXml/itemProps2.xml><?xml version="1.0" encoding="utf-8"?>
+<ds:datastoreItem xmlns:ds="http://schemas.openxmlformats.org/officeDocument/2006/customXml" ds:itemID="{3CBB50F0-8F85-42BF-AC23-9DA2DC66E259}">
+  <ds:schemaRefs>
+    <ds:schemaRef ds:uri="http://schemas.microsoft.com/sharepoint/v3/contenttype/forms"/>
+  </ds:schemaRefs>
+</ds:datastoreItem>
+</file>
+
+<file path=customXml/itemProps3.xml><?xml version="1.0" encoding="utf-8"?>
 <ds:datastoreItem xmlns:ds="http://schemas.openxmlformats.org/officeDocument/2006/customXml" ds:itemID="{BA7BD11F-C275-40DD-82C9-C791F093B530}">
   <ds:schemaRefs>
     <ds:schemaRef ds:uri="http://schemas.microsoft.com/office/2006/metadata/contentType"/>
@@ -8764,24 +8850,8 @@
 </ds:datastoreItem>
 </file>
 
-<file path=customXml/itemProps2.xml><?xml version="1.0" encoding="utf-8"?>
-<ds:datastoreItem xmlns:ds="http://schemas.openxmlformats.org/officeDocument/2006/customXml" ds:itemID="{3CBB50F0-8F85-42BF-AC23-9DA2DC66E259}">
-  <ds:schemaRefs>
-    <ds:schemaRef ds:uri="http://schemas.microsoft.com/sharepoint/v3/contenttype/forms"/>
-  </ds:schemaRefs>
-</ds:datastoreItem>
-</file>
-
-<file path=customXml/itemProps3.xml><?xml version="1.0" encoding="utf-8"?>
-<ds:datastoreItem xmlns:ds="http://schemas.openxmlformats.org/officeDocument/2006/customXml" ds:itemID="{E5265DE5-3E8E-4120-8280-8EC419E03148}">
-  <ds:schemaRefs>
-    <ds:schemaRef ds:uri="http://schemas.microsoft.com/office/2006/metadata/properties"/>
-  </ds:schemaRefs>
-</ds:datastoreItem>
-</file>
-
 <file path=customXml/itemProps4.xml><?xml version="1.0" encoding="utf-8"?>
-<ds:datastoreItem xmlns:ds="http://schemas.openxmlformats.org/officeDocument/2006/customXml" ds:itemID="{8641DB62-B7A1-49C8-89B2-9EACD7B3EB1B}">
+<ds:datastoreItem xmlns:ds="http://schemas.openxmlformats.org/officeDocument/2006/customXml" ds:itemID="{7B3D8598-EE3C-44B4-9A7E-D278F7176B4D}">
   <ds:schemaRefs>
     <ds:schemaRef ds:uri="http://schemas.openxmlformats.org/officeDocument/2006/bibliography"/>
   </ds:schemaRefs>

</xml_diff>